<commit_message>
Add: self-analysis of test.
</commit_message>
<xml_diff>
--- a/test_rework_template.docx
+++ b/test_rework_template.docx
@@ -14,13 +14,8 @@
       <w:pPr>
         <w:pStyle w:val="Heading2"/>
       </w:pPr>
-      <w:proofErr w:type="spellStart"/>
-      <w:r>
-        <w:t>Netid</w:t>
-      </w:r>
-      <w:proofErr w:type="spellEnd"/>
-      <w:r>
-        <w:t>: _______________</w:t>
+      <w:r>
+        <w:t>Netid: _______________</w:t>
       </w:r>
     </w:p>
     <w:p>
@@ -65,12 +60,27 @@
       </w:r>
     </w:p>
     <w:p>
+      <w:pPr>
+        <w:pStyle w:val="ListParagraph"/>
+        <w:numPr>
+          <w:ilvl w:val="0"/>
+          <w:numId w:val="1"/>
+        </w:numPr>
+      </w:pPr>
+      <w:r>
+        <w:t>Explain what challenges prevented you from finding this solution while you took the test.</w:t>
+      </w:r>
+    </w:p>
+    <w:p>
       <w:r>
         <w:t>For example:</w:t>
       </w:r>
     </w:p>
     <w:p>
       <w:r>
+        <w:rPr>
+          <w:noProof/>
+        </w:rPr>
         <w:drawing>
           <wp:inline distT="0" distB="0" distL="0" distR="0" wp14:anchorId="48D39F4F" wp14:editId="0BAAD34F">
             <wp:extent cx="5943600" cy="5510530"/>
@@ -110,6 +120,9 @@
     </w:p>
     <w:p>
       <w:r>
+        <w:rPr>
+          <w:noProof/>
+        </w:rPr>
         <w:lastRenderedPageBreak/>
         <w:drawing>
           <wp:inline distT="0" distB="0" distL="0" distR="0" wp14:anchorId="21B99D9C" wp14:editId="4402BBD0">
@@ -161,6 +174,9 @@
     </w:p>
     <w:p>
       <w:r>
+        <w:rPr>
+          <w:noProof/>
+        </w:rPr>
         <w:drawing>
           <wp:inline distT="0" distB="0" distL="0" distR="0" wp14:anchorId="169B4551" wp14:editId="0B7B5F8F">
             <wp:extent cx="5943600" cy="5723255"/>

</xml_diff>